<commit_message>
Updated API to get counter information
</commit_message>
<xml_diff>
--- a/API documentation.docx
+++ b/API documentation.docx
@@ -1845,26 +1845,12 @@
         <w:pStyle w:val="Heading3"/>
       </w:pPr>
       <w:r>
-        <w:t>301 (Unauthorized)</w:t>
-      </w:r>
-    </w:p>
-    <w:p>
-      <w:r>
-        <w:t xml:space="preserve">The credentials were </w:t>
-      </w:r>
-      <w:r>
-        <w:t>invalid</w:t>
-      </w:r>
-      <w:r>
-        <w:t xml:space="preserve"> or not present.</w:t>
-      </w:r>
-    </w:p>
-    <w:p>
-      <w:pPr>
-        <w:pStyle w:val="Heading3"/>
-      </w:pPr>
-      <w:r>
-        <w:t>400 (Bad request)</w:t>
+        <w:t>400 (Bad requ</w:t>
+      </w:r>
+      <w:bookmarkStart w:id="0" w:name="_GoBack"/>
+      <w:bookmarkEnd w:id="0"/>
+      <w:r>
+        <w:t>est)</w:t>
       </w:r>
     </w:p>
     <w:p>
@@ -1901,8 +1887,19 @@
       <w:r>
         <w:t>.</w:t>
       </w:r>
-      <w:bookmarkStart w:id="0" w:name="_GoBack"/>
-      <w:bookmarkEnd w:id="0"/>
+    </w:p>
+    <w:p>
+      <w:pPr>
+        <w:pStyle w:val="Heading3"/>
+      </w:pPr>
+      <w:r>
+        <w:t>401 (Unauthorized)</w:t>
+      </w:r>
+    </w:p>
+    <w:p>
+      <w:r>
+        <w:t>The credentials were invalid or not present.</w:t>
+      </w:r>
     </w:p>
     <w:p>
       <w:pPr>

</xml_diff>